<commit_message>
Added extra question to cognitive walkthrough survey
</commit_message>
<xml_diff>
--- a/Usability Testing/Cognitive Walkthrough Questions.docx
+++ b/Usability Testing/Cognitive Walkthrough Questions.docx
@@ -221,6 +221,23 @@
       <w:r>
         <w:t>Is there anything you feel the site is missing usage-wise? (E.g. anything you feel would make it easier to use?)</w:t>
       </w:r>
+    </w:p>
+    <w:p>
+      <w:pPr>
+        <w:pStyle w:val="ListParagraph"/>
+        <w:numPr>
+          <w:ilvl w:val="0"/>
+          <w:numId w:val="3"/>
+        </w:numPr>
+      </w:pPr>
+      <w:r>
+        <w:t>What was, if any, your favourite feature of the site to use, and why?</w:t>
+      </w:r>
+    </w:p>
+    <w:p>
+      <w:pPr>
+        <w:ind w:left="360"/>
+      </w:pPr>
       <w:bookmarkStart w:id="0" w:name="_GoBack"/>
       <w:bookmarkEnd w:id="0"/>
     </w:p>

</xml_diff>

<commit_message>
Reworked cognitive walkthrough questions for website
</commit_message>
<xml_diff>
--- a/Usability Testing/Cognitive Walkthrough Questions.docx
+++ b/Usability Testing/Cognitive Walkthrough Questions.docx
@@ -37,24 +37,25 @@
         <w:t>Physical Walkthrough Questions:</w:t>
       </w:r>
     </w:p>
-    <w:p>
-      <w:pPr>
-        <w:pStyle w:val="ListParagraph"/>
-        <w:numPr>
-          <w:ilvl w:val="0"/>
-          <w:numId w:val="2"/>
-        </w:numPr>
-      </w:pPr>
-      <w:r>
-        <w:t>Show me how you’d log in to the website.</w:t>
-      </w:r>
-    </w:p>
-    <w:p>
-      <w:pPr>
-        <w:pStyle w:val="ListParagraph"/>
-        <w:numPr>
-          <w:ilvl w:val="0"/>
-          <w:numId w:val="2"/>
+    <w:p/>
+    <w:p>
+      <w:pPr>
+        <w:pStyle w:val="ListParagraph"/>
+        <w:numPr>
+          <w:ilvl w:val="0"/>
+          <w:numId w:val="4"/>
+        </w:numPr>
+      </w:pPr>
+      <w:r>
+        <w:t>Show me how you'd log into the site.</w:t>
+      </w:r>
+    </w:p>
+    <w:p>
+      <w:pPr>
+        <w:pStyle w:val="ListParagraph"/>
+        <w:numPr>
+          <w:ilvl w:val="0"/>
+          <w:numId w:val="4"/>
         </w:numPr>
       </w:pPr>
       <w:r>
@@ -66,180 +67,229 @@
         <w:pStyle w:val="ListParagraph"/>
         <w:numPr>
           <w:ilvl w:val="0"/>
-          <w:numId w:val="2"/>
-        </w:numPr>
-      </w:pPr>
-      <w:r>
-        <w:t>Show me how you’d check an employee’s details.</w:t>
-      </w:r>
-    </w:p>
-    <w:p>
-      <w:pPr>
-        <w:pStyle w:val="ListParagraph"/>
-        <w:numPr>
-          <w:ilvl w:val="0"/>
-          <w:numId w:val="2"/>
-        </w:numPr>
-      </w:pPr>
-      <w:r>
-        <w:t>Show me how you’d approve a customer account.</w:t>
-      </w:r>
-    </w:p>
-    <w:p>
-      <w:pPr>
-        <w:pStyle w:val="ListParagraph"/>
-        <w:numPr>
-          <w:ilvl w:val="0"/>
-          <w:numId w:val="2"/>
-        </w:numPr>
-      </w:pPr>
-      <w:r>
-        <w:t>Show me how you’d close and then re-open the side menu.</w:t>
-      </w:r>
-    </w:p>
-    <w:p>
-      <w:pPr>
-        <w:pStyle w:val="ListParagraph"/>
-        <w:numPr>
-          <w:ilvl w:val="0"/>
-          <w:numId w:val="2"/>
-        </w:numPr>
-      </w:pPr>
-      <w:r>
-        <w:t>Show me how you’d log out.</w:t>
-      </w:r>
-    </w:p>
-    <w:p>
-      <w:pPr>
-        <w:pStyle w:val="ListParagraph"/>
-        <w:numPr>
-          <w:ilvl w:val="0"/>
-          <w:numId w:val="2"/>
-        </w:numPr>
-      </w:pPr>
-      <w:r>
-        <w:t>Show me how you’d check whether coaches are currently available.</w:t>
-      </w:r>
-    </w:p>
-    <w:p>
-      <w:pPr>
-        <w:pStyle w:val="ListParagraph"/>
-        <w:numPr>
-          <w:ilvl w:val="0"/>
-          <w:numId w:val="2"/>
-        </w:numPr>
-      </w:pPr>
-      <w:r>
-        <w:t>Show me how you’d archive an employee’s account.</w:t>
-      </w:r>
-    </w:p>
-    <w:p>
-      <w:pPr>
-        <w:pStyle w:val="ListParagraph"/>
-        <w:numPr>
-          <w:ilvl w:val="0"/>
-          <w:numId w:val="2"/>
-        </w:numPr>
-      </w:pPr>
-      <w:r>
-        <w:t>Show me how you’d create a new employee account.</w:t>
-      </w:r>
-    </w:p>
-    <w:p>
-      <w:pPr>
-        <w:pStyle w:val="ListParagraph"/>
-        <w:numPr>
-          <w:ilvl w:val="0"/>
-          <w:numId w:val="2"/>
-        </w:numPr>
-      </w:pPr>
-      <w:r>
-        <w:t>Show me how you’d update an employee’s information.</w:t>
-      </w:r>
-    </w:p>
-    <w:p>
-      <w:r>
-        <w:t>Survey questions:</w:t>
-      </w:r>
-    </w:p>
-    <w:p>
-      <w:pPr>
-        <w:pStyle w:val="ListParagraph"/>
-        <w:numPr>
-          <w:ilvl w:val="0"/>
-          <w:numId w:val="3"/>
-        </w:numPr>
-      </w:pPr>
-      <w:r>
-        <w:t>How would you describe your experience with the site?</w:t>
-      </w:r>
-    </w:p>
-    <w:p>
-      <w:pPr>
-        <w:pStyle w:val="ListParagraph"/>
-        <w:numPr>
-          <w:ilvl w:val="0"/>
-          <w:numId w:val="3"/>
-        </w:numPr>
-      </w:pPr>
-      <w:r>
-        <w:t>On a scale of 1-5, with 1 being least and 5 being most, how challenging did you find completing the tasks?</w:t>
-      </w:r>
-    </w:p>
-    <w:p>
-      <w:pPr>
-        <w:pStyle w:val="ListParagraph"/>
-        <w:numPr>
-          <w:ilvl w:val="0"/>
-          <w:numId w:val="3"/>
-        </w:numPr>
-      </w:pPr>
-      <w:r>
-        <w:t>On a scale of 1-5, how would you rate your overall experience with the website?</w:t>
-      </w:r>
-    </w:p>
-    <w:p>
-      <w:pPr>
-        <w:pStyle w:val="ListParagraph"/>
-        <w:numPr>
-          <w:ilvl w:val="0"/>
-          <w:numId w:val="3"/>
-        </w:numPr>
-      </w:pPr>
-      <w:r>
-        <w:t>What features, if any, did you have difficulty with using?</w:t>
-      </w:r>
-    </w:p>
-    <w:p>
-      <w:pPr>
-        <w:pStyle w:val="ListParagraph"/>
-        <w:numPr>
-          <w:ilvl w:val="0"/>
-          <w:numId w:val="3"/>
-        </w:numPr>
-      </w:pPr>
-      <w:r>
-        <w:t>Is there anything you feel the site is missing usage-wise? (E.g. anything you feel would make it easier to use?)</w:t>
-      </w:r>
-    </w:p>
-    <w:p>
-      <w:pPr>
-        <w:pStyle w:val="ListParagraph"/>
-        <w:numPr>
-          <w:ilvl w:val="0"/>
-          <w:numId w:val="3"/>
-        </w:numPr>
-      </w:pPr>
-      <w:r>
-        <w:t>What was, if any, your favourite feature of the site to use, and why?</w:t>
-      </w:r>
-    </w:p>
-    <w:p>
-      <w:pPr>
-        <w:ind w:left="360"/>
-      </w:pPr>
+          <w:numId w:val="4"/>
+        </w:numPr>
+      </w:pPr>
+      <w:r>
+        <w:t>Show me how you’</w:t>
+      </w:r>
+      <w:r>
+        <w:t>d see</w:t>
+      </w:r>
+      <w:r>
+        <w:t xml:space="preserve"> employee D1234 (Andrew Smith)’s account</w:t>
+      </w:r>
+      <w:r>
+        <w:t xml:space="preserve"> details</w:t>
+      </w:r>
       <w:bookmarkStart w:id="0" w:name="_GoBack"/>
       <w:bookmarkEnd w:id="0"/>
+      <w:r>
+        <w:t>.</w:t>
+      </w:r>
+    </w:p>
+    <w:p>
+      <w:pPr>
+        <w:pStyle w:val="ListParagraph"/>
+        <w:numPr>
+          <w:ilvl w:val="0"/>
+          <w:numId w:val="4"/>
+        </w:numPr>
+      </w:pPr>
+      <w:r>
+        <w:t>Show me how you’d approve customer 2080505’s account.</w:t>
+      </w:r>
+    </w:p>
+    <w:p>
+      <w:pPr>
+        <w:pStyle w:val="ListParagraph"/>
+        <w:numPr>
+          <w:ilvl w:val="0"/>
+          <w:numId w:val="4"/>
+        </w:numPr>
+      </w:pPr>
+      <w:r>
+        <w:t>Show me how you’d close and then re-open the side menu.</w:t>
+      </w:r>
+    </w:p>
+    <w:p>
+      <w:pPr>
+        <w:pStyle w:val="ListParagraph"/>
+        <w:numPr>
+          <w:ilvl w:val="0"/>
+          <w:numId w:val="4"/>
+        </w:numPr>
+      </w:pPr>
+      <w:r>
+        <w:t>Show me how you’d log out.</w:t>
+      </w:r>
+    </w:p>
+    <w:p>
+      <w:pPr>
+        <w:pStyle w:val="ListParagraph"/>
+        <w:numPr>
+          <w:ilvl w:val="0"/>
+          <w:numId w:val="4"/>
+        </w:numPr>
+      </w:pPr>
+      <w:r>
+        <w:t>Find whether a ‘Hyundai Model 1’ Coach is currently in stock.</w:t>
+      </w:r>
+    </w:p>
+    <w:p>
+      <w:pPr>
+        <w:pStyle w:val="ListParagraph"/>
+        <w:numPr>
+          <w:ilvl w:val="0"/>
+          <w:numId w:val="4"/>
+        </w:numPr>
+      </w:pPr>
+      <w:r>
+        <w:t>Create a new employee named ‘John Johnson’, who is a Driver, and generate them a password.</w:t>
+      </w:r>
+    </w:p>
+    <w:p>
+      <w:pPr>
+        <w:pStyle w:val="ListParagraph"/>
+        <w:numPr>
+          <w:ilvl w:val="0"/>
+          <w:numId w:val="4"/>
+        </w:numPr>
+      </w:pPr>
+      <w:r>
+        <w:t>Update John Johnson’s details to change his first name to ‘Joe’.</w:t>
+      </w:r>
+    </w:p>
+    <w:p>
+      <w:pPr>
+        <w:pStyle w:val="ListParagraph"/>
+        <w:numPr>
+          <w:ilvl w:val="0"/>
+          <w:numId w:val="4"/>
+        </w:numPr>
+      </w:pPr>
+      <w:r>
+        <w:t>Find on a timetable a journey that arrives at 10:00, and state what city it starts in.</w:t>
+      </w:r>
+    </w:p>
+    <w:p/>
+    <w:p>
+      <w:r>
+        <w:t>Survey questions:</w:t>
+      </w:r>
+    </w:p>
+    <w:p>
+      <w:pPr>
+        <w:pStyle w:val="ListParagraph"/>
+        <w:numPr>
+          <w:ilvl w:val="0"/>
+          <w:numId w:val="3"/>
+        </w:numPr>
+      </w:pPr>
+      <w:r>
+        <w:t>How would you describe your experience with the site?</w:t>
+      </w:r>
+    </w:p>
+    <w:p>
+      <w:pPr>
+        <w:pStyle w:val="ListParagraph"/>
+        <w:numPr>
+          <w:ilvl w:val="0"/>
+          <w:numId w:val="3"/>
+        </w:numPr>
+      </w:pPr>
+      <w:r>
+        <w:t>On a s</w:t>
+      </w:r>
+      <w:r>
+        <w:t>cale of 1-5, with 1 being easy and 5 being difficult, how</w:t>
+      </w:r>
+      <w:r>
+        <w:t xml:space="preserve"> did you find completing the tasks?</w:t>
+      </w:r>
+    </w:p>
+    <w:p>
+      <w:pPr>
+        <w:pStyle w:val="ListParagraph"/>
+        <w:numPr>
+          <w:ilvl w:val="0"/>
+          <w:numId w:val="3"/>
+        </w:numPr>
+      </w:pPr>
+      <w:r>
+        <w:t>On a scale of 1-5, how would you rate your overall experience with the website?</w:t>
+      </w:r>
+    </w:p>
+    <w:p>
+      <w:pPr>
+        <w:pStyle w:val="ListParagraph"/>
+        <w:numPr>
+          <w:ilvl w:val="0"/>
+          <w:numId w:val="3"/>
+        </w:numPr>
+      </w:pPr>
+      <w:r>
+        <w:t>What features, if any, did you have difficulty with using?</w:t>
+      </w:r>
+    </w:p>
+    <w:p>
+      <w:pPr>
+        <w:pStyle w:val="ListParagraph"/>
+        <w:numPr>
+          <w:ilvl w:val="0"/>
+          <w:numId w:val="3"/>
+        </w:numPr>
+      </w:pPr>
+      <w:r>
+        <w:t>Is there anything you feel the site is missing usage-wise? (E.g. anything you feel would make it easier to use?)</w:t>
+      </w:r>
+    </w:p>
+    <w:p>
+      <w:pPr>
+        <w:pStyle w:val="ListParagraph"/>
+        <w:numPr>
+          <w:ilvl w:val="0"/>
+          <w:numId w:val="3"/>
+        </w:numPr>
+      </w:pPr>
+      <w:r>
+        <w:t>What was, if any, your favourite feature of the site to use, and why?</w:t>
+      </w:r>
+    </w:p>
+    <w:p>
+      <w:pPr>
+        <w:pStyle w:val="ListParagraph"/>
+        <w:numPr>
+          <w:ilvl w:val="0"/>
+          <w:numId w:val="3"/>
+        </w:numPr>
+      </w:pPr>
+      <w:r>
+        <w:t>What was, if any, your least favourite feature of the site to use and why?</w:t>
+      </w:r>
+    </w:p>
+    <w:p>
+      <w:pPr>
+        <w:pStyle w:val="ListParagraph"/>
+        <w:numPr>
+          <w:ilvl w:val="0"/>
+          <w:numId w:val="3"/>
+        </w:numPr>
+      </w:pPr>
+      <w:r>
+        <w:t>How did you feel when using the site’s</w:t>
+      </w:r>
+      <w:r>
+        <w:t xml:space="preserve"> navigation? (In control</w:t>
+      </w:r>
+      <w:r>
+        <w:t>, neutral, confused)</w:t>
+      </w:r>
+    </w:p>
+    <w:p>
+      <w:pPr>
+        <w:ind w:left="360"/>
+      </w:pPr>
     </w:p>
     <w:sectPr>
       <w:pgSz w:w="11906" w:h="16838"/>
@@ -432,6 +482,95 @@
     </w:lvl>
   </w:abstractNum>
   <w:abstractNum w:abstractNumId="2" w15:restartNumberingAfterBreak="0">
+    <w:nsid w:val="3F53228D"/>
+    <w:multiLevelType w:val="hybridMultilevel"/>
+    <w:tmpl w:val="028E5C20"/>
+    <w:lvl w:ilvl="0" w:tplc="0809000F">
+      <w:start w:val="1"/>
+      <w:numFmt w:val="decimal"/>
+      <w:lvlText w:val="%1."/>
+      <w:lvlJc w:val="left"/>
+      <w:pPr>
+        <w:ind w:left="720" w:hanging="360"/>
+      </w:pPr>
+      <w:rPr>
+        <w:rFonts w:hint="default"/>
+      </w:rPr>
+    </w:lvl>
+    <w:lvl w:ilvl="1" w:tplc="08090019" w:tentative="1">
+      <w:start w:val="1"/>
+      <w:numFmt w:val="lowerLetter"/>
+      <w:lvlText w:val="%2."/>
+      <w:lvlJc w:val="left"/>
+      <w:pPr>
+        <w:ind w:left="1440" w:hanging="360"/>
+      </w:pPr>
+    </w:lvl>
+    <w:lvl w:ilvl="2" w:tplc="0809001B" w:tentative="1">
+      <w:start w:val="1"/>
+      <w:numFmt w:val="lowerRoman"/>
+      <w:lvlText w:val="%3."/>
+      <w:lvlJc w:val="right"/>
+      <w:pPr>
+        <w:ind w:left="2160" w:hanging="180"/>
+      </w:pPr>
+    </w:lvl>
+    <w:lvl w:ilvl="3" w:tplc="0809000F" w:tentative="1">
+      <w:start w:val="1"/>
+      <w:numFmt w:val="decimal"/>
+      <w:lvlText w:val="%4."/>
+      <w:lvlJc w:val="left"/>
+      <w:pPr>
+        <w:ind w:left="2880" w:hanging="360"/>
+      </w:pPr>
+    </w:lvl>
+    <w:lvl w:ilvl="4" w:tplc="08090019" w:tentative="1">
+      <w:start w:val="1"/>
+      <w:numFmt w:val="lowerLetter"/>
+      <w:lvlText w:val="%5."/>
+      <w:lvlJc w:val="left"/>
+      <w:pPr>
+        <w:ind w:left="3600" w:hanging="360"/>
+      </w:pPr>
+    </w:lvl>
+    <w:lvl w:ilvl="5" w:tplc="0809001B" w:tentative="1">
+      <w:start w:val="1"/>
+      <w:numFmt w:val="lowerRoman"/>
+      <w:lvlText w:val="%6."/>
+      <w:lvlJc w:val="right"/>
+      <w:pPr>
+        <w:ind w:left="4320" w:hanging="180"/>
+      </w:pPr>
+    </w:lvl>
+    <w:lvl w:ilvl="6" w:tplc="0809000F" w:tentative="1">
+      <w:start w:val="1"/>
+      <w:numFmt w:val="decimal"/>
+      <w:lvlText w:val="%7."/>
+      <w:lvlJc w:val="left"/>
+      <w:pPr>
+        <w:ind w:left="5040" w:hanging="360"/>
+      </w:pPr>
+    </w:lvl>
+    <w:lvl w:ilvl="7" w:tplc="08090019" w:tentative="1">
+      <w:start w:val="1"/>
+      <w:numFmt w:val="lowerLetter"/>
+      <w:lvlText w:val="%8."/>
+      <w:lvlJc w:val="left"/>
+      <w:pPr>
+        <w:ind w:left="5760" w:hanging="360"/>
+      </w:pPr>
+    </w:lvl>
+    <w:lvl w:ilvl="8" w:tplc="0809001B" w:tentative="1">
+      <w:start w:val="1"/>
+      <w:numFmt w:val="lowerRoman"/>
+      <w:lvlText w:val="%9."/>
+      <w:lvlJc w:val="right"/>
+      <w:pPr>
+        <w:ind w:left="6480" w:hanging="180"/>
+      </w:pPr>
+    </w:lvl>
+  </w:abstractNum>
+  <w:abstractNum w:abstractNumId="3" w15:restartNumberingAfterBreak="0">
     <w:nsid w:val="5AC45EE4"/>
     <w:multiLevelType w:val="hybridMultilevel"/>
     <w:tmpl w:val="113C8C32"/>
@@ -521,13 +660,16 @@
     </w:lvl>
   </w:abstractNum>
   <w:num w:numId="1">
-    <w:abstractNumId w:val="2"/>
+    <w:abstractNumId w:val="3"/>
   </w:num>
   <w:num w:numId="2">
     <w:abstractNumId w:val="1"/>
   </w:num>
   <w:num w:numId="3">
     <w:abstractNumId w:val="0"/>
+  </w:num>
+  <w:num w:numId="4">
+    <w:abstractNumId w:val="2"/>
   </w:num>
 </w:numbering>
 </file>

</xml_diff>